<commit_message>
10/1 v1 · No se que es esto
</commit_message>
<xml_diff>
--- a/Data_Access_Lucia/apuntes3erTrimestre.docx
+++ b/Data_Access_Lucia/apuntes3erTrimestre.docx
@@ -3,21 +3,16 @@
 <w:document xmlns:wpc="http://schemas.microsoft.com/office/word/2010/wordprocessingCanvas" xmlns:cx="http://schemas.microsoft.com/office/drawing/2014/chartex" xmlns:cx1="http://schemas.microsoft.com/office/drawing/2015/9/8/chartex" xmlns:cx2="http://schemas.microsoft.com/office/drawing/2015/10/21/chartex" xmlns:cx3="http://schemas.microsoft.com/office/drawing/2016/5/9/chartex" xmlns:cx4="http://schemas.microsoft.com/office/drawing/2016/5/10/chartex" xmlns:cx5="http://schemas.microsoft.com/office/drawing/2016/5/11/chartex" xmlns:cx6="http://schemas.microsoft.com/office/drawing/2016/5/12/chartex" xmlns:cx7="http://schemas.microsoft.com/office/drawing/2016/5/13/chartex" xmlns:cx8="http://schemas.microsoft.com/office/drawing/2016/5/14/chartex" xmlns:mc="http://schemas.openxmlformats.org/markup-compatibility/2006" xmlns:aink="http://schemas.microsoft.com/office/drawing/2016/ink" xmlns:am3d="http://schemas.microsoft.com/office/drawing/2017/model3d" xmlns:o="urn:schemas-microsoft-com:office:office" xmlns:oel="http://schemas.microsoft.com/office/2019/extlst" xmlns:r="http://schemas.openxmlformats.org/officeDocument/2006/relationships" xmlns:m="http://schemas.openxmlformats.org/officeDocument/2006/math" xmlns:v="urn:schemas-microsoft-com:vml" xmlns:wp14="http://schemas.microsoft.com/office/word/2010/wordprocessingDrawing" xmlns:wp="http://schemas.openxmlformats.org/drawingml/2006/wordprocessingDrawing" xmlns:w10="urn:schemas-microsoft-com:office:word" xmlns:w="http://schemas.openxmlformats.org/wordprocessingml/2006/main" xmlns:w14="http://schemas.microsoft.com/office/word/2010/wordml" xmlns:w15="http://schemas.microsoft.com/office/word/2012/wordml" xmlns:w16cex="http://schemas.microsoft.com/office/word/2018/wordml/cex" xmlns:w16cid="http://schemas.microsoft.com/office/word/2016/wordml/cid" xmlns:w16="http://schemas.microsoft.com/office/word/2018/wordml" xmlns:w16sdtdh="http://schemas.microsoft.com/office/word/2020/wordml/sdtdatahash" xmlns:w16se="http://schemas.microsoft.com/office/word/2015/wordml/symex" xmlns:wpg="http://schemas.microsoft.com/office/word/2010/wordprocessingGroup" xmlns:wpi="http://schemas.microsoft.com/office/word/2010/wordprocessingInk" xmlns:wne="http://schemas.microsoft.com/office/word/2006/wordml" xmlns:wps="http://schemas.microsoft.com/office/word/2010/wordprocessingShape" mc:Ignorable="w14 w15 w16se w16cid w16 w16cex w16sdtdh wp14">
   <w:body>
     <w:p>
+      <w:pPr>
+        <w:jc w:val="center"/>
+      </w:pPr>
       <w:r>
         <w:t>HYBERNATE</w:t>
       </w:r>
     </w:p>
     <w:p>
       <w:r>
-        <w:t xml:space="preserve">No hay </w:t>
-      </w:r>
-      <w:proofErr w:type="spellStart"/>
-      <w:r>
-        <w:t>queries</w:t>
-      </w:r>
-      <w:proofErr w:type="spellEnd"/>
-      <w:r>
-        <w:t>, es mejor, se llama HQL</w:t>
+        <w:t>No hay queries, es mejor, se llama HQL</w:t>
       </w:r>
     </w:p>
     <w:p>
@@ -27,171 +22,82 @@
     </w:p>
     <w:p>
       <w:r>
-        <w:t xml:space="preserve">Dependencias de mysql, hibernate, el </w:t>
-      </w:r>
-      <w:proofErr w:type="spellStart"/>
-      <w:r>
-        <w:t>validator</w:t>
-      </w:r>
-      <w:proofErr w:type="spellEnd"/>
-      <w:r>
-        <w:t xml:space="preserve">, el </w:t>
-      </w:r>
-      <w:proofErr w:type="spellStart"/>
-      <w:r>
-        <w:t>glassfish</w:t>
-      </w:r>
-      <w:proofErr w:type="spellEnd"/>
-      <w:r>
-        <w:t xml:space="preserve"> de </w:t>
-      </w:r>
-      <w:proofErr w:type="spellStart"/>
-      <w:r>
-        <w:t>jararta</w:t>
-      </w:r>
-      <w:proofErr w:type="spellEnd"/>
-      <w:r>
-        <w:t xml:space="preserve"> y el resto</w:t>
-      </w:r>
-    </w:p>
-    <w:p>
-      <w:r>
-        <w:t xml:space="preserve">Plugin de hibernate </w:t>
-      </w:r>
-      <w:proofErr w:type="spellStart"/>
-      <w:r>
-        <w:t>enabled</w:t>
-      </w:r>
-      <w:proofErr w:type="spellEnd"/>
-    </w:p>
-    <w:p>
-      <w:r>
-        <w:t xml:space="preserve">En la clase </w:t>
-      </w:r>
-      <w:proofErr w:type="spellStart"/>
-      <w:r>
-        <w:t>JPAUtil</w:t>
-      </w:r>
-      <w:proofErr w:type="spellEnd"/>
-      <w:r>
-        <w:t xml:space="preserve"> llamas al persistence.xml que esta en </w:t>
-      </w:r>
-      <w:proofErr w:type="spellStart"/>
-      <w:r>
-        <w:t>resources</w:t>
-      </w:r>
-      <w:proofErr w:type="spellEnd"/>
-      <w:r>
-        <w:t xml:space="preserve"> que es como el </w:t>
-      </w:r>
-      <w:proofErr w:type="spellStart"/>
-      <w:r>
-        <w:t>properties</w:t>
-      </w:r>
-      <w:proofErr w:type="spellEnd"/>
-      <w:r>
-        <w:t xml:space="preserve"> de antes</w:t>
-      </w:r>
-    </w:p>
-    <w:p>
-      <w:r>
-        <w:t xml:space="preserve">Hay 3 maneras de pedir datos a base de datos, con </w:t>
-      </w:r>
-      <w:proofErr w:type="spellStart"/>
-      <w:r>
-        <w:t>sql</w:t>
-      </w:r>
-      <w:proofErr w:type="spellEnd"/>
-      <w:r>
-        <w:t xml:space="preserve">, con </w:t>
-      </w:r>
-      <w:proofErr w:type="spellStart"/>
-      <w:r>
-        <w:t>hql</w:t>
-      </w:r>
-      <w:proofErr w:type="spellEnd"/>
-      <w:r>
-        <w:t xml:space="preserve"> a pelo, o con </w:t>
-      </w:r>
-      <w:proofErr w:type="spellStart"/>
-      <w:r>
-        <w:t>hql</w:t>
-      </w:r>
-      <w:proofErr w:type="spellEnd"/>
-      <w:r>
-        <w:t xml:space="preserve"> en una constante con la anotación nativa de hibernate en </w:t>
-      </w:r>
-      <w:proofErr w:type="spellStart"/>
-      <w:r>
-        <w:t>el</w:t>
-      </w:r>
-      <w:proofErr w:type="spellEnd"/>
-      <w:r>
-        <w:t xml:space="preserve"> </w:t>
-      </w:r>
-      <w:proofErr w:type="spellStart"/>
-      <w:r>
-        <w:t>model</w:t>
-      </w:r>
-      <w:proofErr w:type="spellEnd"/>
-      <w:r>
-        <w:t>, que es como lo tenemos que hacer.</w:t>
-      </w:r>
-    </w:p>
-    <w:p>
-      <w:r>
-        <w:t xml:space="preserve">Si no metes @column en un atributo de un objeto del </w:t>
-      </w:r>
-      <w:proofErr w:type="spellStart"/>
-      <w:r>
-        <w:t>model</w:t>
-      </w:r>
-      <w:proofErr w:type="spellEnd"/>
-      <w:r>
-        <w:t xml:space="preserve"> no te lo devuelve el hibernate</w:t>
-      </w:r>
-    </w:p>
-    <w:p>
-      <w:r>
-        <w:t xml:space="preserve">El </w:t>
-      </w:r>
-      <w:proofErr w:type="spellStart"/>
-      <w:r>
-        <w:t>get</w:t>
-      </w:r>
-      <w:proofErr w:type="spellEnd"/>
-      <w:r>
-        <w:t xml:space="preserve"> de un id como PK se hace con un </w:t>
-      </w:r>
-      <w:proofErr w:type="spellStart"/>
-      <w:proofErr w:type="gramStart"/>
-      <w:r>
-        <w:t>entity.find</w:t>
-      </w:r>
-      <w:proofErr w:type="spellEnd"/>
-      <w:proofErr w:type="gramEnd"/>
-      <w:r>
-        <w:t>(</w:t>
-      </w:r>
-      <w:proofErr w:type="spellStart"/>
-      <w:r>
-        <w:t>ObjetoQueDevuelve,id</w:t>
-      </w:r>
-      <w:proofErr w:type="spellEnd"/>
+        <w:t>Dependencias de mysql, hibernate, el validator, el glassfish de jararta y el resto</w:t>
+      </w:r>
+    </w:p>
+    <w:p>
+      <w:r>
+        <w:t xml:space="preserve">Plugin de </w:t>
+      </w:r>
+      <w:r>
+        <w:t xml:space="preserve">intellij de </w:t>
+      </w:r>
+      <w:r>
+        <w:t>hibernate enabled</w:t>
+      </w:r>
+    </w:p>
+    <w:p>
+      <w:r>
+        <w:t>En la clase JPAUtil llamas al persistence.xml que esta en resources que es como el properties de antes</w:t>
+      </w:r>
+    </w:p>
+    <w:p>
+      <w:r>
+        <w:t>Hay 3 maneras de pedir datos a base de datos, con sql, con hql a pelo, o con hql en una constante con la anotación nativa de hibernate en el model, que es como lo tenemos que hacer.</w:t>
+      </w:r>
+    </w:p>
+    <w:p>
+      <w:r>
+        <w:t>Si no metes @column en un atributo de un objeto del model no te lo devuelve el hibernate</w:t>
+      </w:r>
+      <w:r>
+        <w:t>, si ese atributo es un objeto deberas poner @Transient</w:t>
+      </w:r>
+    </w:p>
+    <w:p>
+      <w:r>
+        <w:t>El get de un id como PK se hace con un entity.find(ObjetoQueDevuelve,id)</w:t>
+      </w:r>
+    </w:p>
+    <w:p>
+      <w:r>
+        <w:t xml:space="preserve">Siempre que modificas la base de datos tienes que hacer una </w:t>
+      </w:r>
+      <w:r>
+        <w:t>transacción</w:t>
+      </w:r>
+    </w:p>
+    <w:p>
+      <w:r>
+        <w:t>Las excepciones se throwean de normal, luego haces un e.getcause instanceof “tuexcepciondehybernate” y la sacas, porque se hace asi ahora</w:t>
+      </w:r>
+      <w:r>
+        <w:t>, también puedes hacer un catch de PersistenceException en vez de Exception</w:t>
+      </w:r>
+    </w:p>
+    <w:p>
+      <w:r>
+        <w:t>??que es cascade persist</w:t>
+      </w:r>
+      <w:r>
+        <w:t xml:space="preserve"> (solo para add</w:t>
+      </w:r>
       <w:r>
         <w:t>)</w:t>
       </w:r>
     </w:p>
     <w:p>
       <w:r>
-        <w:t xml:space="preserve">Siempre que modificas la base de datos tienes que hacer una </w:t>
-      </w:r>
-      <w:proofErr w:type="spellStart"/>
-      <w:r>
-        <w:t>transaccion</w:t>
-      </w:r>
-      <w:proofErr w:type="spellEnd"/>
-    </w:p>
+        <w:t>Cuando tienes un onetomany en la otra clase debes tener un manytoone, onetomany usa muchos recursos para que encuentre la fk a la que se refiere, por lo que no lo uses de mas o suspenso en el examen</w:t>
+      </w:r>
+      <w:r>
+        <w:t xml:space="preserve">. Si en la lista de un objeto que hay relación 1 n ese objeto de la lista (n) tiene un id de referencia a su relación (1) y luego aparte esa relación tiene una lista declarada (lista de n), hybernate entra como en una especie de bucle al mostrar los datos, por que tienes que usar la notación @ToString.Exclude, también en la lista debes </w:t>
+      </w:r>
+      <w:r>
+        <w:t>cambiar la manera de la que pide la lista de N con fetch= FetchType.EAGER o pedir un .size para que el vago por defecto detecte que se necesite la lista y lo cargue</w:t>
+      </w:r>
+    </w:p>
+    <w:p/>
     <w:p/>
     <w:sectPr>
       <w:pgSz w:w="11906" w:h="16838"/>

</xml_diff>

<commit_message>
26/1 v1 Tanta mierda que no se lo que es
</commit_message>
<xml_diff>
--- a/Data_Access_Lucia/apuntes3erTrimestre.docx
+++ b/Data_Access_Lucia/apuntes3erTrimestre.docx
@@ -427,8 +427,750 @@
       </w:r>
       <w:proofErr w:type="spellEnd"/>
     </w:p>
+    <w:p>
+      <w:r>
+        <w:br w:type="page"/>
+      </w:r>
+    </w:p>
+    <w:p>
+      <w:pPr>
+        <w:jc w:val="center"/>
+      </w:pPr>
+      <w:r>
+        <w:lastRenderedPageBreak/>
+        <w:t>MONGODB</w:t>
+      </w:r>
+    </w:p>
+    <w:p>
+      <w:pPr>
+        <w:jc w:val="both"/>
+      </w:pPr>
+      <w:r>
+        <w:t xml:space="preserve">No usa </w:t>
+      </w:r>
+      <w:proofErr w:type="spellStart"/>
+      <w:r>
+        <w:t>sql</w:t>
+      </w:r>
+      <w:proofErr w:type="spellEnd"/>
+      <w:r>
+        <w:t xml:space="preserve">, sus datos son mas </w:t>
+      </w:r>
+      <w:proofErr w:type="spellStart"/>
+      <w:r>
+        <w:t>rapidos</w:t>
+      </w:r>
+      <w:proofErr w:type="spellEnd"/>
+      <w:r>
+        <w:t>, mas consultas simultaneas, para almacenar datos masivamente</w:t>
+      </w:r>
+      <w:r>
+        <w:t>.</w:t>
+      </w:r>
+    </w:p>
+    <w:p>
+      <w:pPr>
+        <w:jc w:val="both"/>
+      </w:pPr>
+      <w:r>
+        <w:t xml:space="preserve">Instituto: </w:t>
+      </w:r>
+      <w:r>
+        <w:rPr>
+          <w:color w:val="767171" w:themeColor="background2" w:themeShade="80"/>
+        </w:rPr>
+        <w:t>mongodb://informatica.iesquevedo.es:2323</w:t>
+      </w:r>
+    </w:p>
+    <w:p>
+      <w:pPr>
+        <w:jc w:val="both"/>
+      </w:pPr>
+    </w:p>
+    <w:p>
+      <w:pPr>
+        <w:jc w:val="both"/>
+        <w:rPr>
+          <w:lang w:val="en-US"/>
+        </w:rPr>
+      </w:pPr>
+      <w:proofErr w:type="spellStart"/>
+      <w:r>
+        <w:rPr>
+          <w:lang w:val="en-US"/>
+        </w:rPr>
+        <w:t>Creando</w:t>
+      </w:r>
+      <w:proofErr w:type="spellEnd"/>
+      <w:r>
+        <w:rPr>
+          <w:lang w:val="en-US"/>
+        </w:rPr>
+        <w:t xml:space="preserve"> Container:</w:t>
+      </w:r>
+    </w:p>
+    <w:p>
+      <w:pPr>
+        <w:pStyle w:val="Sinespaciado"/>
+        <w:rPr>
+          <w:lang w:val="en-US"/>
+        </w:rPr>
+      </w:pPr>
+      <w:r>
+        <w:rPr>
+          <w:lang w:val="en-US"/>
+        </w:rPr>
+        <w:t xml:space="preserve">docker run --name </w:t>
+      </w:r>
+      <w:proofErr w:type="spellStart"/>
+      <w:r>
+        <w:rPr>
+          <w:lang w:val="en-US"/>
+        </w:rPr>
+        <w:t>mongodb</w:t>
+      </w:r>
+      <w:proofErr w:type="spellEnd"/>
+      <w:r>
+        <w:rPr>
+          <w:lang w:val="en-US"/>
+        </w:rPr>
+        <w:t xml:space="preserve"> -d -p 27017:27017 -e MONGO_INITDB_ROOT_USERNAME=root - e MONGO_INITDB_ROOT_PASSWORD=root mongo </w:t>
+      </w:r>
+    </w:p>
+    <w:p>
+      <w:pPr>
+        <w:pStyle w:val="Sinespaciado"/>
+        <w:rPr>
+          <w:lang w:val="en-US"/>
+        </w:rPr>
+      </w:pPr>
+    </w:p>
+    <w:p>
+      <w:pPr>
+        <w:jc w:val="both"/>
+        <w:rPr>
+          <w:lang w:val="en-US"/>
+        </w:rPr>
+      </w:pPr>
+      <w:proofErr w:type="spellStart"/>
+      <w:r>
+        <w:rPr>
+          <w:lang w:val="en-US"/>
+        </w:rPr>
+        <w:t>Acceso</w:t>
+      </w:r>
+      <w:proofErr w:type="spellEnd"/>
+      <w:r>
+        <w:rPr>
+          <w:lang w:val="en-US"/>
+        </w:rPr>
+        <w:t xml:space="preserve"> shell: </w:t>
+      </w:r>
+    </w:p>
+    <w:p>
+      <w:pPr>
+        <w:pStyle w:val="Sinespaciado"/>
+        <w:rPr>
+          <w:lang w:val="en-US"/>
+        </w:rPr>
+      </w:pPr>
+      <w:proofErr w:type="spellStart"/>
+      <w:r>
+        <w:rPr>
+          <w:lang w:val="en-US"/>
+        </w:rPr>
+        <w:t>mongo</w:t>
+      </w:r>
+      <w:r>
+        <w:rPr>
+          <w:lang w:val="en-US"/>
+        </w:rPr>
+        <w:t>sh</w:t>
+      </w:r>
+      <w:proofErr w:type="spellEnd"/>
+      <w:r>
+        <w:rPr>
+          <w:lang w:val="en-US"/>
+        </w:rPr>
+        <w:t xml:space="preserve"> admin -u root -p root</w:t>
+      </w:r>
+    </w:p>
+    <w:p>
+      <w:pPr>
+        <w:pStyle w:val="Sinespaciado"/>
+        <w:rPr>
+          <w:lang w:val="en-US"/>
+        </w:rPr>
+      </w:pPr>
+    </w:p>
+    <w:p>
+      <w:r>
+        <w:t>Creando “tablas”, ahora se l</w:t>
+      </w:r>
+      <w:r>
+        <w:t xml:space="preserve">laman </w:t>
+      </w:r>
+      <w:proofErr w:type="spellStart"/>
+      <w:r>
+        <w:t>Collections</w:t>
+      </w:r>
+      <w:proofErr w:type="spellEnd"/>
+    </w:p>
     <w:p/>
     <w:p/>
+    <w:p>
+      <w:pPr>
+        <w:jc w:val="both"/>
+        <w:rPr>
+          <w:lang w:val="en-US"/>
+        </w:rPr>
+      </w:pPr>
+      <w:r>
+        <w:rPr>
+          <w:lang w:val="en-US"/>
+        </w:rPr>
+        <w:drawing>
+          <wp:inline distT="0" distB="0" distL="0" distR="0" wp14:anchorId="4B52B1AD" wp14:editId="1964BBA0">
+            <wp:extent cx="2257495" cy="1212850"/>
+            <wp:effectExtent l="0" t="0" r="9525" b="6350"/>
+            <wp:docPr id="1" name="Imagen 1"/>
+            <wp:cNvGraphicFramePr>
+              <a:graphicFrameLocks xmlns:a="http://schemas.openxmlformats.org/drawingml/2006/main" noChangeAspect="1"/>
+            </wp:cNvGraphicFramePr>
+            <a:graphic xmlns:a="http://schemas.openxmlformats.org/drawingml/2006/main">
+              <a:graphicData uri="http://schemas.openxmlformats.org/drawingml/2006/picture">
+                <pic:pic xmlns:pic="http://schemas.openxmlformats.org/drawingml/2006/picture">
+                  <pic:nvPicPr>
+                    <pic:cNvPr id="1" name=""/>
+                    <pic:cNvPicPr/>
+                  </pic:nvPicPr>
+                  <pic:blipFill>
+                    <a:blip r:embed="rId5"/>
+                    <a:stretch>
+                      <a:fillRect/>
+                    </a:stretch>
+                  </pic:blipFill>
+                  <pic:spPr>
+                    <a:xfrm>
+                      <a:off x="0" y="0"/>
+                      <a:ext cx="2264698" cy="1216720"/>
+                    </a:xfrm>
+                    <a:prstGeom prst="rect">
+                      <a:avLst/>
+                    </a:prstGeom>
+                  </pic:spPr>
+                </pic:pic>
+              </a:graphicData>
+            </a:graphic>
+          </wp:inline>
+        </w:drawing>
+      </w:r>
+    </w:p>
+    <w:p>
+      <w:pPr>
+        <w:jc w:val="both"/>
+      </w:pPr>
+      <w:r>
+        <w:t>Las proyecciones son para especificar l</w:t>
+      </w:r>
+      <w:r>
+        <w:t xml:space="preserve">o que quieres que te devuelva, </w:t>
+      </w:r>
+      <w:proofErr w:type="spellStart"/>
+      <w:r>
+        <w:t>especificas</w:t>
+      </w:r>
+      <w:proofErr w:type="spellEnd"/>
+      <w:r>
+        <w:t xml:space="preserve"> que quieres recibir desde el “</w:t>
+      </w:r>
+      <w:proofErr w:type="spellStart"/>
+      <w:r>
+        <w:t>select</w:t>
+      </w:r>
+      <w:proofErr w:type="spellEnd"/>
+      <w:r>
+        <w:t xml:space="preserve">” en vez </w:t>
+      </w:r>
+      <w:proofErr w:type="spellStart"/>
+      <w:r>
+        <w:t>se</w:t>
+      </w:r>
+      <w:proofErr w:type="spellEnd"/>
+      <w:r>
+        <w:t xml:space="preserve"> hacer un “</w:t>
+      </w:r>
+      <w:proofErr w:type="spellStart"/>
+      <w:r>
+        <w:t>select</w:t>
+      </w:r>
+      <w:proofErr w:type="spellEnd"/>
+      <w:r>
+        <w:t xml:space="preserve"> *”:</w:t>
+      </w:r>
+    </w:p>
+    <w:p>
+      <w:pPr>
+        <w:jc w:val="both"/>
+      </w:pPr>
+    </w:p>
+    <w:p>
+      <w:pPr>
+        <w:jc w:val="both"/>
+      </w:pPr>
+    </w:p>
+    <w:p>
+      <w:pPr>
+        <w:jc w:val="both"/>
+      </w:pPr>
+      <w:r>
+        <w:t xml:space="preserve">En Java: </w:t>
+      </w:r>
+    </w:p>
+    <w:p>
+      <w:pPr>
+        <w:jc w:val="both"/>
+      </w:pPr>
+      <w:r>
+        <w:t xml:space="preserve">Añadir dependencia del driver de mongo y el </w:t>
+      </w:r>
+      <w:proofErr w:type="spellStart"/>
+      <w:r>
+        <w:t>gson</w:t>
+      </w:r>
+      <w:proofErr w:type="spellEnd"/>
+      <w:r>
+        <w:t xml:space="preserve"> para el </w:t>
+      </w:r>
+      <w:proofErr w:type="spellStart"/>
+      <w:r>
+        <w:t>json</w:t>
+      </w:r>
+      <w:proofErr w:type="spellEnd"/>
+    </w:p>
+    <w:p>
+      <w:pPr>
+        <w:pStyle w:val="Sinespaciado"/>
+        <w:rPr>
+          <w:lang w:val="en-US"/>
+        </w:rPr>
+      </w:pPr>
+    </w:p>
+    <w:p>
+      <w:pPr>
+        <w:pStyle w:val="Sinespaciado"/>
+        <w:rPr>
+          <w:lang w:val="en-US"/>
+        </w:rPr>
+      </w:pPr>
+      <w:r>
+        <w:rPr>
+          <w:lang w:val="en-US"/>
+        </w:rPr>
+        <w:t xml:space="preserve">        &lt;dependency&gt;</w:t>
+      </w:r>
+    </w:p>
+    <w:p>
+      <w:pPr>
+        <w:pStyle w:val="Sinespaciado"/>
+        <w:rPr>
+          <w:lang w:val="en-US"/>
+        </w:rPr>
+      </w:pPr>
+      <w:r>
+        <w:rPr>
+          <w:lang w:val="en-US"/>
+        </w:rPr>
+        <w:t xml:space="preserve">            &lt;</w:t>
+      </w:r>
+      <w:proofErr w:type="spellStart"/>
+      <w:r>
+        <w:rPr>
+          <w:lang w:val="en-US"/>
+        </w:rPr>
+        <w:t>groupId</w:t>
+      </w:r>
+      <w:proofErr w:type="spellEnd"/>
+      <w:r>
+        <w:rPr>
+          <w:lang w:val="en-US"/>
+        </w:rPr>
+        <w:t>&gt;</w:t>
+      </w:r>
+      <w:proofErr w:type="spellStart"/>
+      <w:r>
+        <w:rPr>
+          <w:lang w:val="en-US"/>
+        </w:rPr>
+        <w:t>org.mongodb</w:t>
+      </w:r>
+      <w:proofErr w:type="spellEnd"/>
+      <w:r>
+        <w:rPr>
+          <w:lang w:val="en-US"/>
+        </w:rPr>
+        <w:t>&lt;/</w:t>
+      </w:r>
+      <w:proofErr w:type="spellStart"/>
+      <w:r>
+        <w:rPr>
+          <w:lang w:val="en-US"/>
+        </w:rPr>
+        <w:t>groupId</w:t>
+      </w:r>
+      <w:proofErr w:type="spellEnd"/>
+      <w:r>
+        <w:rPr>
+          <w:lang w:val="en-US"/>
+        </w:rPr>
+        <w:t>&gt;</w:t>
+      </w:r>
+    </w:p>
+    <w:p>
+      <w:pPr>
+        <w:pStyle w:val="Sinespaciado"/>
+        <w:rPr>
+          <w:lang w:val="en-US"/>
+        </w:rPr>
+      </w:pPr>
+      <w:r>
+        <w:rPr>
+          <w:lang w:val="en-US"/>
+        </w:rPr>
+        <w:t xml:space="preserve">            &lt;</w:t>
+      </w:r>
+      <w:proofErr w:type="spellStart"/>
+      <w:r>
+        <w:rPr>
+          <w:lang w:val="en-US"/>
+        </w:rPr>
+        <w:t>artifactId</w:t>
+      </w:r>
+      <w:proofErr w:type="spellEnd"/>
+      <w:r>
+        <w:rPr>
+          <w:lang w:val="en-US"/>
+        </w:rPr>
+        <w:t>&gt;mongo-java-driver&lt;/</w:t>
+      </w:r>
+      <w:proofErr w:type="spellStart"/>
+      <w:r>
+        <w:rPr>
+          <w:lang w:val="en-US"/>
+        </w:rPr>
+        <w:t>artifactId</w:t>
+      </w:r>
+      <w:proofErr w:type="spellEnd"/>
+      <w:r>
+        <w:rPr>
+          <w:lang w:val="en-US"/>
+        </w:rPr>
+        <w:t>&gt;</w:t>
+      </w:r>
+    </w:p>
+    <w:p>
+      <w:pPr>
+        <w:pStyle w:val="Sinespaciado"/>
+        <w:rPr>
+          <w:lang w:val="en-US"/>
+        </w:rPr>
+      </w:pPr>
+      <w:r>
+        <w:rPr>
+          <w:lang w:val="en-US"/>
+        </w:rPr>
+        <w:t xml:space="preserve">            &lt;version&gt;3.12.12&lt;/version&gt;</w:t>
+      </w:r>
+    </w:p>
+    <w:p>
+      <w:pPr>
+        <w:pStyle w:val="Sinespaciado"/>
+        <w:rPr>
+          <w:lang w:val="en-US"/>
+        </w:rPr>
+      </w:pPr>
+      <w:r>
+        <w:rPr>
+          <w:lang w:val="en-US"/>
+        </w:rPr>
+        <w:t xml:space="preserve">        &lt;/dependency&gt;</w:t>
+      </w:r>
+    </w:p>
+    <w:p>
+      <w:pPr>
+        <w:pStyle w:val="Sinespaciado"/>
+        <w:rPr>
+          <w:lang w:val="en-US"/>
+        </w:rPr>
+      </w:pPr>
+    </w:p>
+    <w:p>
+      <w:pPr>
+        <w:pStyle w:val="Sinespaciado"/>
+        <w:rPr>
+          <w:lang w:val="en-US"/>
+        </w:rPr>
+      </w:pPr>
+      <w:r>
+        <w:rPr>
+          <w:lang w:val="en-US"/>
+        </w:rPr>
+        <w:t xml:space="preserve">        &lt;dependency&gt;</w:t>
+      </w:r>
+    </w:p>
+    <w:p>
+      <w:pPr>
+        <w:pStyle w:val="Sinespaciado"/>
+        <w:rPr>
+          <w:lang w:val="en-US"/>
+        </w:rPr>
+      </w:pPr>
+      <w:r>
+        <w:rPr>
+          <w:lang w:val="en-US"/>
+        </w:rPr>
+        <w:t xml:space="preserve">            </w:t>
+      </w:r>
+      <w:proofErr w:type="gramStart"/>
+      <w:r>
+        <w:rPr>
+          <w:lang w:val="en-US"/>
+        </w:rPr>
+        <w:t>&lt;</w:t>
+      </w:r>
+      <w:proofErr w:type="spellStart"/>
+      <w:r>
+        <w:rPr>
+          <w:lang w:val="en-US"/>
+        </w:rPr>
+        <w:t>groupId</w:t>
+      </w:r>
+      <w:proofErr w:type="spellEnd"/>
+      <w:r>
+        <w:rPr>
+          <w:lang w:val="en-US"/>
+        </w:rPr>
+        <w:t>&gt;</w:t>
+      </w:r>
+      <w:proofErr w:type="spellStart"/>
+      <w:r>
+        <w:rPr>
+          <w:lang w:val="en-US"/>
+        </w:rPr>
+        <w:t>com.google.code</w:t>
+      </w:r>
+      <w:proofErr w:type="gramEnd"/>
+      <w:r>
+        <w:rPr>
+          <w:lang w:val="en-US"/>
+        </w:rPr>
+        <w:t>.gson</w:t>
+      </w:r>
+      <w:proofErr w:type="spellEnd"/>
+      <w:r>
+        <w:rPr>
+          <w:lang w:val="en-US"/>
+        </w:rPr>
+        <w:t>&lt;/</w:t>
+      </w:r>
+      <w:proofErr w:type="spellStart"/>
+      <w:r>
+        <w:rPr>
+          <w:lang w:val="en-US"/>
+        </w:rPr>
+        <w:t>groupId</w:t>
+      </w:r>
+      <w:proofErr w:type="spellEnd"/>
+      <w:r>
+        <w:rPr>
+          <w:lang w:val="en-US"/>
+        </w:rPr>
+        <w:t>&gt;</w:t>
+      </w:r>
+    </w:p>
+    <w:p>
+      <w:pPr>
+        <w:pStyle w:val="Sinespaciado"/>
+        <w:rPr>
+          <w:lang w:val="en-US"/>
+        </w:rPr>
+      </w:pPr>
+      <w:r>
+        <w:rPr>
+          <w:lang w:val="en-US"/>
+        </w:rPr>
+        <w:t xml:space="preserve">            &lt;</w:t>
+      </w:r>
+      <w:proofErr w:type="spellStart"/>
+      <w:r>
+        <w:rPr>
+          <w:lang w:val="en-US"/>
+        </w:rPr>
+        <w:t>artifactId</w:t>
+      </w:r>
+      <w:proofErr w:type="spellEnd"/>
+      <w:r>
+        <w:rPr>
+          <w:lang w:val="en-US"/>
+        </w:rPr>
+        <w:t>&gt;</w:t>
+      </w:r>
+      <w:proofErr w:type="spellStart"/>
+      <w:r>
+        <w:rPr>
+          <w:lang w:val="en-US"/>
+        </w:rPr>
+        <w:t>gson</w:t>
+      </w:r>
+      <w:proofErr w:type="spellEnd"/>
+      <w:r>
+        <w:rPr>
+          <w:lang w:val="en-US"/>
+        </w:rPr>
+        <w:t>&lt;/</w:t>
+      </w:r>
+      <w:proofErr w:type="spellStart"/>
+      <w:r>
+        <w:rPr>
+          <w:lang w:val="en-US"/>
+        </w:rPr>
+        <w:t>artifactId</w:t>
+      </w:r>
+      <w:proofErr w:type="spellEnd"/>
+      <w:r>
+        <w:rPr>
+          <w:lang w:val="en-US"/>
+        </w:rPr>
+        <w:t>&gt;</w:t>
+      </w:r>
+    </w:p>
+    <w:p>
+      <w:pPr>
+        <w:pStyle w:val="Sinespaciado"/>
+        <w:rPr>
+          <w:lang w:val="en-US"/>
+        </w:rPr>
+      </w:pPr>
+      <w:r>
+        <w:rPr>
+          <w:lang w:val="en-US"/>
+        </w:rPr>
+        <w:t xml:space="preserve">            &lt;version&gt;2.10.1&lt;/version&gt;</w:t>
+      </w:r>
+    </w:p>
+    <w:p>
+      <w:pPr>
+        <w:pStyle w:val="Sinespaciado"/>
+        <w:rPr>
+          <w:lang w:val="en-US"/>
+        </w:rPr>
+      </w:pPr>
+      <w:r>
+        <w:rPr>
+          <w:lang w:val="en-US"/>
+        </w:rPr>
+        <w:t xml:space="preserve">        &lt;/dependency&gt;</w:t>
+      </w:r>
+    </w:p>
+    <w:p>
+      <w:pPr>
+        <w:pStyle w:val="Sinespaciado"/>
+        <w:rPr>
+          <w:lang w:val="en-US"/>
+        </w:rPr>
+      </w:pPr>
+    </w:p>
+    <w:p>
+      <w:pPr>
+        <w:rPr>
+          <w:lang w:val="en-US"/>
+        </w:rPr>
+      </w:pPr>
+      <w:proofErr w:type="spellStart"/>
+      <w:r>
+        <w:rPr>
+          <w:lang w:val="en-US"/>
+        </w:rPr>
+        <w:t>Declaras</w:t>
+      </w:r>
+      <w:proofErr w:type="spellEnd"/>
+      <w:r>
+        <w:rPr>
+          <w:lang w:val="en-US"/>
+        </w:rPr>
+        <w:t xml:space="preserve"> </w:t>
+      </w:r>
+      <w:proofErr w:type="spellStart"/>
+      <w:r>
+        <w:rPr>
+          <w:lang w:val="en-US"/>
+        </w:rPr>
+        <w:t>en</w:t>
+      </w:r>
+      <w:proofErr w:type="spellEnd"/>
+      <w:r>
+        <w:rPr>
+          <w:lang w:val="en-US"/>
+        </w:rPr>
+        <w:t xml:space="preserve"> un </w:t>
+      </w:r>
+      <w:proofErr w:type="spellStart"/>
+      <w:r>
+        <w:rPr>
+          <w:lang w:val="en-US"/>
+        </w:rPr>
+        <w:t>trywithresources</w:t>
+      </w:r>
+      <w:proofErr w:type="spellEnd"/>
+    </w:p>
+    <w:p>
+      <w:pPr>
+        <w:rPr>
+          <w:lang w:val="en-US"/>
+        </w:rPr>
+      </w:pPr>
+      <w:r>
+        <w:rPr>
+          <w:lang w:val="en-US"/>
+        </w:rPr>
+        <w:lastRenderedPageBreak/>
+        <w:br w:type="page"/>
+      </w:r>
+    </w:p>
+    <w:p>
+      <w:pPr>
+        <w:rPr>
+          <w:lang w:val="en-US"/>
+        </w:rPr>
+      </w:pPr>
+      <w:r>
+        <w:rPr>
+          <w:lang w:val="en-US"/>
+        </w:rPr>
+        <w:lastRenderedPageBreak/>
+        <w:t>Assignment</w:t>
+      </w:r>
+    </w:p>
+    <w:p>
+      <w:pPr>
+        <w:rPr>
+          <w:lang w:val="en-US"/>
+        </w:rPr>
+      </w:pPr>
+      <w:r>
+        <w:rPr>
+          <w:lang w:val="en-US"/>
+        </w:rPr>
+        <w:t>Customers, orders, menu items, order items</w:t>
+      </w:r>
+    </w:p>
+    <w:p>
+      <w:pPr>
+        <w:rPr>
+          <w:lang w:val="en-US"/>
+        </w:rPr>
+      </w:pPr>
+    </w:p>
     <w:sectPr>
       <w:pgSz w:w="11906" w:h="16838"/>
       <w:pgMar w:top="1417" w:right="1701" w:bottom="1417" w:left="1701" w:header="708" w:footer="708" w:gutter="0"/>
@@ -998,6 +1740,20 @@
       <w:contextualSpacing/>
     </w:pPr>
   </w:style>
+  <w:style w:type="paragraph" w:styleId="Sinespaciado">
+    <w:name w:val="No Spacing"/>
+    <w:uiPriority w:val="1"/>
+    <w:qFormat/>
+    <w:rsid w:val="000E0C41"/>
+    <w:pPr>
+      <w:spacing w:after="0" w:line="240" w:lineRule="auto"/>
+    </w:pPr>
+    <w:rPr>
+      <w:rFonts w:ascii="Bookman Old Style" w:hAnsi="Bookman Old Style"/>
+      <w:i/>
+      <w:sz w:val="20"/>
+    </w:rPr>
+  </w:style>
 </w:styles>
 </file>
 

</xml_diff>

<commit_message>
29 / 2 v1 npi
</commit_message>
<xml_diff>
--- a/Data_Access_Lucia/apuntes3erTrimestre.docx
+++ b/Data_Access_Lucia/apuntes3erTrimestre.docx
@@ -1173,13 +1173,6 @@
         </w:rPr>
         <w:t>Customers, orders, menu items, order items</w:t>
       </w:r>
-    </w:p>
-    <w:p>
-      <w:pPr>
-        <w:rPr>
-          <w:lang w:val="en-US"/>
-        </w:rPr>
-      </w:pPr>
     </w:p>
     <w:sectPr>
       <w:pgSz w:w="11906" w:h="16838"/>

</xml_diff>